<commit_message>
Ajout des use case et modification de certaines user story
</commit_message>
<xml_diff>
--- a/administratif/analyse_fonctionnelle/User Story/7-U-S_SuprimerMaison.docx
+++ b/administratif/analyse_fonctionnelle/User Story/7-U-S_SuprimerMaison.docx
@@ -277,7 +277,37 @@
         <w:rPr>
           <w:lang w:val="fr-CA"/>
         </w:rPr>
-        <w:t>Je sélectionne le bouton « Gérer les maisons » et l’application m’affiche une page avec la liste des « maisons ». Que je peux choisir de supprimer en appuyant sur la poubelle sur la ligne de la « maison » que je souhaite supprimer.</w:t>
+        <w:t>Je sélectionne le bouton</w:t>
+      </w:r>
+      <w:r>
+        <w:rPr>
+          <w:lang w:val="fr-CA"/>
+        </w:rPr>
+        <w:t xml:space="preserve"> « Paramètres » puis</w:t>
+      </w:r>
+      <w:r>
+        <w:rPr>
+          <w:lang w:val="fr-CA"/>
+        </w:rPr>
+        <w:t xml:space="preserve"> « Gérer les maisons » et l’application m’affiche une page avec la liste des « maisons ». Que je peux choisir de supprimer en appuyant sur la poubelle sur la ligne de la « maison » que je souhaite supprimer.</w:t>
+      </w:r>
+    </w:p>
+    <w:p>
+      <w:pPr>
+        <w:numPr>
+          <w:ilvl w:val="0"/>
+          <w:numId w:val="1"/>
+        </w:numPr>
+        <w:jc w:val="both"/>
+        <w:rPr>
+          <w:lang w:val="fr-CA"/>
+        </w:rPr>
+      </w:pPr>
+      <w:r>
+        <w:rPr>
+          <w:lang w:val="fr-CA"/>
+        </w:rPr>
+        <w:t>Je confirme ensuite mon choix de suppression.</w:t>
       </w:r>
       <w:bookmarkStart w:id="0" w:name="_GoBack"/>
       <w:bookmarkEnd w:id="0"/>

</xml_diff>